<commit_message>
proposal draft as sent to ryan
</commit_message>
<xml_diff>
--- a/proposal/proposal-api-guidelines.docx
+++ b/proposal/proposal-api-guidelines.docx
@@ -402,21 +402,7 @@
             <w:rStyle w:val="Hyperlink"/>
             <w:i/>
           </w:rPr>
-          <w:t>https://t</w:t>
-        </w:r>
-        <w:r>
-          <w:rPr>
-            <w:rStyle w:val="Hyperlink"/>
-            <w:i/>
-          </w:rPr>
-          <w:t>w</w:t>
-        </w:r>
-        <w:r>
-          <w:rPr>
-            <w:rStyle w:val="Hyperlink"/>
-            <w:i/>
-          </w:rPr>
-          <w:t>itter.com/dret</w:t>
+          <w:t>https://twitter.com/dret</w:t>
         </w:r>
       </w:hyperlink>
       <w:r>
@@ -800,19 +786,11 @@
       <w:pPr>
         <w:spacing w:line="240" w:lineRule="auto"/>
       </w:pPr>
-      <w:proofErr w:type="spellStart"/>
-      <w:r>
-        <w:rPr>
-          <w:i/>
-        </w:rPr>
-        <w:t>Est</w:t>
-      </w:r>
-      <w:proofErr w:type="spellEnd"/>
-      <w:r>
-        <w:rPr>
-          <w:i/>
-        </w:rPr>
-        <w:t>imate how many people will use this technology. Please state any applicable statistics (e.g., Google Trends, analyst reports, blogs, leading companies adopting the topic of your book) indicating market use or market potential.</w:t>
+      <w:r>
+        <w:rPr>
+          <w:i/>
+        </w:rPr>
+        <w:t>Estimate how many people will use this technology. Please state any applicable statistics (e.g., Google Trends, analyst reports, blogs, leading companies adopting the topic of your book) indicating market use or market potential.</w:t>
       </w:r>
     </w:p>
     <w:p>
@@ -828,13 +806,7 @@
         <w:t xml:space="preserve">API management </w:t>
       </w:r>
       <w:r>
-        <w:t xml:space="preserve">is still a rising topic. While digital transformation is more than just APIs, without APIs </w:t>
-      </w:r>
-      <w:r>
-        <w:t>digital transformation</w:t>
-      </w:r>
-      <w:r>
-        <w:t xml:space="preserve"> cannot happen. As part of API management, API guidelines are one building block that many organizations either are looking for, or already have. Many large organizations are struggling with how to make sure that API guidelines are useful and relevant as part of their API program, and </w:t>
+        <w:t xml:space="preserve">is still a rising topic. While digital transformation is more than just APIs, without APIs digital transformation cannot happen. As part of API management, API guidelines are one building block that many organizations either are looking for, or already have. Many large organizations are struggling with how to make sure that API guidelines are useful and relevant as part of their API program, and </w:t>
       </w:r>
       <w:proofErr w:type="gramStart"/>
       <w:r>
@@ -1420,172 +1392,558 @@
     </w:p>
     <w:p>
       <w:pPr>
+        <w:pStyle w:val="ListParagraph"/>
         <w:numPr>
           <w:ilvl w:val="0"/>
-          <w:numId w:val="2"/>
+          <w:numId w:val="4"/>
         </w:numPr>
-        <w:spacing w:line="240" w:lineRule="auto"/>
-      </w:pPr>
-      <w:r>
-        <w:t>Chapter 1 Title</w:t>
-      </w:r>
-    </w:p>
-    <w:p>
-      <w:pPr>
+        <w:spacing w:after="240" w:line="240" w:lineRule="auto"/>
+        <w:rPr>
+          <w:iCs/>
+        </w:rPr>
+      </w:pPr>
+      <w:r>
+        <w:rPr>
+          <w:iCs/>
+        </w:rPr>
+        <w:t>Part I: Why API Guidelines</w:t>
+      </w:r>
+    </w:p>
+    <w:p>
+      <w:pPr>
+        <w:pStyle w:val="ListParagraph"/>
         <w:numPr>
           <w:ilvl w:val="1"/>
-          <w:numId w:val="2"/>
+          <w:numId w:val="4"/>
         </w:numPr>
-        <w:spacing w:line="240" w:lineRule="auto"/>
-      </w:pPr>
-      <w:r>
-        <w:t>1.1 Section Title</w:t>
-      </w:r>
-    </w:p>
-    <w:p>
-      <w:pPr>
+        <w:spacing w:after="240" w:line="240" w:lineRule="auto"/>
+        <w:rPr>
+          <w:iCs/>
+        </w:rPr>
+      </w:pPr>
+      <w:r>
+        <w:rPr>
+          <w:iCs/>
+        </w:rPr>
+        <w:t xml:space="preserve">Chapter 1: </w:t>
+      </w:r>
+      <w:r>
+        <w:rPr>
+          <w:iCs/>
+        </w:rPr>
+        <w:t>The Big Picture: Digital Transformation, API Strategy, API Programs, and API Guidelines</w:t>
+      </w:r>
+      <w:bookmarkStart w:id="13" w:name="_GoBack"/>
+      <w:bookmarkEnd w:id="13"/>
+    </w:p>
+    <w:p>
+      <w:pPr>
+        <w:pStyle w:val="ListParagraph"/>
         <w:numPr>
           <w:ilvl w:val="1"/>
-          <w:numId w:val="2"/>
+          <w:numId w:val="4"/>
         </w:numPr>
-        <w:spacing w:line="240" w:lineRule="auto"/>
-      </w:pPr>
-      <w:r>
-        <w:t>1.2 Section Title</w:t>
-      </w:r>
-      <w:bookmarkStart w:id="13" w:name="_GoBack"/>
-      <w:bookmarkEnd w:id="13"/>
-    </w:p>
-    <w:p>
-      <w:pPr>
-        <w:numPr>
-          <w:ilvl w:val="2"/>
-          <w:numId w:val="2"/>
-        </w:numPr>
-        <w:spacing w:line="240" w:lineRule="auto"/>
-      </w:pPr>
-      <w:r>
-        <w:t>1.2.1 Subsection Title</w:t>
-      </w:r>
-    </w:p>
-    <w:p>
-      <w:pPr>
-        <w:numPr>
-          <w:ilvl w:val="2"/>
-          <w:numId w:val="2"/>
-        </w:numPr>
-        <w:spacing w:line="240" w:lineRule="auto"/>
-      </w:pPr>
-      <w:r>
-        <w:t>1.2.2 Subsection Title</w:t>
-      </w:r>
-    </w:p>
-    <w:p>
-      <w:pPr>
+        <w:spacing w:after="240" w:line="240" w:lineRule="auto"/>
+        <w:rPr>
+          <w:iCs/>
+        </w:rPr>
+      </w:pPr>
+      <w:r>
+        <w:rPr>
+          <w:iCs/>
+        </w:rPr>
+        <w:t xml:space="preserve">Chapter </w:t>
+      </w:r>
+      <w:r>
+        <w:rPr>
+          <w:iCs/>
+        </w:rPr>
+        <w:t>2</w:t>
+      </w:r>
+      <w:r>
+        <w:rPr>
+          <w:iCs/>
+        </w:rPr>
+        <w:t>: API Guidelines as Emerging and Evolving Practice</w:t>
+      </w:r>
+    </w:p>
+    <w:p>
+      <w:pPr>
+        <w:pStyle w:val="ListParagraph"/>
         <w:numPr>
           <w:ilvl w:val="1"/>
-          <w:numId w:val="2"/>
+          <w:numId w:val="4"/>
         </w:numPr>
-        <w:spacing w:line="240" w:lineRule="auto"/>
-      </w:pPr>
-      <w:r>
-        <w:t>1.3 Section Title</w:t>
-      </w:r>
-    </w:p>
-    <w:p>
-      <w:pPr>
-        <w:numPr>
-          <w:ilvl w:val="2"/>
-          <w:numId w:val="2"/>
-        </w:numPr>
-        <w:spacing w:line="240" w:lineRule="auto"/>
-      </w:pPr>
-      <w:r>
-        <w:t>1.3.1 Subsection Title</w:t>
-      </w:r>
-    </w:p>
-    <w:p>
-      <w:pPr>
-        <w:numPr>
-          <w:ilvl w:val="2"/>
-          <w:numId w:val="2"/>
-        </w:numPr>
-        <w:spacing w:line="240" w:lineRule="auto"/>
-      </w:pPr>
-      <w:r>
-        <w:t>1.3.2 Subsection Title</w:t>
-      </w:r>
-    </w:p>
-    <w:p>
-      <w:pPr>
-        <w:numPr>
-          <w:ilvl w:val="2"/>
-          <w:numId w:val="2"/>
-        </w:numPr>
-        <w:spacing w:line="240" w:lineRule="auto"/>
-      </w:pPr>
-      <w:r>
-        <w:t>1.3.3 Subsection Title</w:t>
-      </w:r>
-    </w:p>
-    <w:p>
-      <w:pPr>
+        <w:spacing w:after="240" w:line="240" w:lineRule="auto"/>
+        <w:rPr>
+          <w:iCs/>
+        </w:rPr>
+      </w:pPr>
+      <w:r>
+        <w:rPr>
+          <w:iCs/>
+        </w:rPr>
+        <w:t xml:space="preserve">Chapter </w:t>
+      </w:r>
+      <w:r>
+        <w:rPr>
+          <w:iCs/>
+        </w:rPr>
+        <w:t>3</w:t>
+      </w:r>
+      <w:r>
+        <w:rPr>
+          <w:iCs/>
+        </w:rPr>
+        <w:t>: Helping Teams on their API Journeys</w:t>
+      </w:r>
+    </w:p>
+    <w:p>
+      <w:pPr>
+        <w:pStyle w:val="ListParagraph"/>
         <w:numPr>
           <w:ilvl w:val="0"/>
-          <w:numId w:val="2"/>
+          <w:numId w:val="4"/>
         </w:numPr>
-        <w:spacing w:line="240" w:lineRule="auto"/>
-      </w:pPr>
-      <w:r>
-        <w:t>Chapter 2 Title</w:t>
-      </w:r>
-    </w:p>
-    <w:p>
-      <w:pPr>
+        <w:spacing w:after="240" w:line="240" w:lineRule="auto"/>
+        <w:rPr>
+          <w:iCs/>
+        </w:rPr>
+      </w:pPr>
+      <w:r>
+        <w:rPr>
+          <w:iCs/>
+        </w:rPr>
+        <w:t>Part II: API Guidelines as a Product</w:t>
+      </w:r>
+    </w:p>
+    <w:p>
+      <w:pPr>
+        <w:pStyle w:val="ListParagraph"/>
         <w:numPr>
           <w:ilvl w:val="1"/>
-          <w:numId w:val="2"/>
+          <w:numId w:val="4"/>
         </w:numPr>
-        <w:spacing w:line="240" w:lineRule="auto"/>
-      </w:pPr>
-      <w:r>
-        <w:t>2.1 Section Title</w:t>
-      </w:r>
-    </w:p>
-    <w:p>
-      <w:pPr>
-        <w:numPr>
-          <w:ilvl w:val="2"/>
-          <w:numId w:val="2"/>
-        </w:numPr>
-        <w:spacing w:line="240" w:lineRule="auto"/>
-      </w:pPr>
-      <w:r>
-        <w:t>2.1.1 Subsection Title</w:t>
-      </w:r>
-    </w:p>
-    <w:p>
-      <w:pPr>
-        <w:numPr>
-          <w:ilvl w:val="2"/>
-          <w:numId w:val="2"/>
-        </w:numPr>
-        <w:spacing w:line="240" w:lineRule="auto"/>
-      </w:pPr>
-      <w:r>
-        <w:t>2.1.2 Subsection Title</w:t>
-      </w:r>
-    </w:p>
-    <w:p>
-      <w:pPr>
+        <w:spacing w:after="240" w:line="240" w:lineRule="auto"/>
+        <w:rPr>
+          <w:iCs/>
+        </w:rPr>
+      </w:pPr>
+      <w:r>
+        <w:rPr>
+          <w:iCs/>
+        </w:rPr>
+        <w:t xml:space="preserve">Chapter </w:t>
+      </w:r>
+      <w:r>
+        <w:rPr>
+          <w:iCs/>
+        </w:rPr>
+        <w:t>4</w:t>
+      </w:r>
+      <w:r>
+        <w:rPr>
+          <w:iCs/>
+        </w:rPr>
+        <w:t>: Release Early, Release Often, Listen to your Users</w:t>
+      </w:r>
+    </w:p>
+    <w:p>
+      <w:pPr>
+        <w:pStyle w:val="ListParagraph"/>
         <w:numPr>
           <w:ilvl w:val="1"/>
-          <w:numId w:val="2"/>
+          <w:numId w:val="4"/>
         </w:numPr>
         <w:spacing w:after="240" w:line="240" w:lineRule="auto"/>
-      </w:pPr>
-      <w:r>
-        <w:t>2.2 Section Title</w:t>
+        <w:rPr>
+          <w:iCs/>
+        </w:rPr>
+      </w:pPr>
+      <w:r>
+        <w:rPr>
+          <w:iCs/>
+        </w:rPr>
+        <w:t xml:space="preserve">Chapter </w:t>
+      </w:r>
+      <w:r>
+        <w:rPr>
+          <w:iCs/>
+        </w:rPr>
+        <w:t>5</w:t>
+      </w:r>
+      <w:r>
+        <w:rPr>
+          <w:iCs/>
+        </w:rPr>
+        <w:t>: From MVP to User-Driven Development</w:t>
+      </w:r>
+    </w:p>
+    <w:p>
+      <w:pPr>
+        <w:pStyle w:val="ListParagraph"/>
+        <w:numPr>
+          <w:ilvl w:val="1"/>
+          <w:numId w:val="4"/>
+        </w:numPr>
+        <w:spacing w:after="240" w:line="240" w:lineRule="auto"/>
+        <w:rPr>
+          <w:iCs/>
+        </w:rPr>
+      </w:pPr>
+      <w:r>
+        <w:rPr>
+          <w:iCs/>
+        </w:rPr>
+        <w:t xml:space="preserve">Chapter </w:t>
+      </w:r>
+      <w:r>
+        <w:rPr>
+          <w:iCs/>
+        </w:rPr>
+        <w:t>6</w:t>
+      </w:r>
+      <w:r>
+        <w:rPr>
+          <w:iCs/>
+        </w:rPr>
+        <w:t>: Focusing on Participation and UX</w:t>
+      </w:r>
+    </w:p>
+    <w:p>
+      <w:pPr>
+        <w:pStyle w:val="ListParagraph"/>
+        <w:numPr>
+          <w:ilvl w:val="0"/>
+          <w:numId w:val="4"/>
+        </w:numPr>
+        <w:spacing w:after="240" w:line="240" w:lineRule="auto"/>
+        <w:rPr>
+          <w:iCs/>
+        </w:rPr>
+      </w:pPr>
+      <w:r>
+        <w:rPr>
+          <w:iCs/>
+        </w:rPr>
+        <w:t>Part III: Structuring Guidelines</w:t>
+      </w:r>
+    </w:p>
+    <w:p>
+      <w:pPr>
+        <w:pStyle w:val="ListParagraph"/>
+        <w:numPr>
+          <w:ilvl w:val="1"/>
+          <w:numId w:val="4"/>
+        </w:numPr>
+        <w:spacing w:after="240" w:line="240" w:lineRule="auto"/>
+        <w:rPr>
+          <w:iCs/>
+        </w:rPr>
+      </w:pPr>
+      <w:r>
+        <w:rPr>
+          <w:iCs/>
+        </w:rPr>
+        <w:t xml:space="preserve">Chapter </w:t>
+      </w:r>
+      <w:r>
+        <w:rPr>
+          <w:iCs/>
+        </w:rPr>
+        <w:t>7</w:t>
+      </w:r>
+      <w:r>
+        <w:rPr>
+          <w:iCs/>
+        </w:rPr>
+        <w:t>: The Rule of Two: There is no Best Practice</w:t>
+      </w:r>
+    </w:p>
+    <w:p>
+      <w:pPr>
+        <w:pStyle w:val="ListParagraph"/>
+        <w:numPr>
+          <w:ilvl w:val="1"/>
+          <w:numId w:val="4"/>
+        </w:numPr>
+        <w:spacing w:after="240" w:line="240" w:lineRule="auto"/>
+        <w:rPr>
+          <w:iCs/>
+        </w:rPr>
+      </w:pPr>
+      <w:r>
+        <w:rPr>
+          <w:iCs/>
+        </w:rPr>
+        <w:t xml:space="preserve">Chapter </w:t>
+      </w:r>
+      <w:r>
+        <w:rPr>
+          <w:iCs/>
+        </w:rPr>
+        <w:t>8</w:t>
+      </w:r>
+      <w:r>
+        <w:rPr>
+          <w:iCs/>
+        </w:rPr>
+        <w:t>: Why, What, How, and Test: The Structure of a Guideline</w:t>
+      </w:r>
+    </w:p>
+    <w:p>
+      <w:pPr>
+        <w:pStyle w:val="ListParagraph"/>
+        <w:numPr>
+          <w:ilvl w:val="1"/>
+          <w:numId w:val="4"/>
+        </w:numPr>
+        <w:spacing w:after="240" w:line="240" w:lineRule="auto"/>
+        <w:rPr>
+          <w:iCs/>
+        </w:rPr>
+      </w:pPr>
+      <w:r>
+        <w:rPr>
+          <w:iCs/>
+        </w:rPr>
+        <w:t xml:space="preserve">Chapter </w:t>
+      </w:r>
+      <w:r>
+        <w:rPr>
+          <w:iCs/>
+        </w:rPr>
+        <w:t>9</w:t>
+      </w:r>
+      <w:r>
+        <w:rPr>
+          <w:iCs/>
+        </w:rPr>
+        <w:t>: Additional Metadata for Better Guideline Management</w:t>
+      </w:r>
+    </w:p>
+    <w:p>
+      <w:pPr>
+        <w:pStyle w:val="ListParagraph"/>
+        <w:numPr>
+          <w:ilvl w:val="0"/>
+          <w:numId w:val="4"/>
+        </w:numPr>
+        <w:spacing w:after="240" w:line="240" w:lineRule="auto"/>
+        <w:rPr>
+          <w:iCs/>
+        </w:rPr>
+      </w:pPr>
+      <w:r>
+        <w:rPr>
+          <w:iCs/>
+        </w:rPr>
+        <w:t>Part IV: Sharing and Managing Guidelines</w:t>
+      </w:r>
+    </w:p>
+    <w:p>
+      <w:pPr>
+        <w:pStyle w:val="ListParagraph"/>
+        <w:numPr>
+          <w:ilvl w:val="1"/>
+          <w:numId w:val="4"/>
+        </w:numPr>
+        <w:spacing w:after="240" w:line="240" w:lineRule="auto"/>
+        <w:rPr>
+          <w:iCs/>
+        </w:rPr>
+      </w:pPr>
+      <w:r>
+        <w:rPr>
+          <w:iCs/>
+        </w:rPr>
+        <w:t>Chapter 1</w:t>
+      </w:r>
+      <w:r>
+        <w:rPr>
+          <w:iCs/>
+        </w:rPr>
+        <w:t>0</w:t>
+      </w:r>
+      <w:r>
+        <w:rPr>
+          <w:iCs/>
+        </w:rPr>
+        <w:t>: Guidelines as a Shared Resource</w:t>
+      </w:r>
+    </w:p>
+    <w:p>
+      <w:pPr>
+        <w:pStyle w:val="ListParagraph"/>
+        <w:numPr>
+          <w:ilvl w:val="1"/>
+          <w:numId w:val="4"/>
+        </w:numPr>
+        <w:spacing w:after="240" w:line="240" w:lineRule="auto"/>
+        <w:rPr>
+          <w:iCs/>
+        </w:rPr>
+      </w:pPr>
+      <w:r>
+        <w:rPr>
+          <w:iCs/>
+        </w:rPr>
+        <w:t>Chapter 1</w:t>
+      </w:r>
+      <w:r>
+        <w:rPr>
+          <w:iCs/>
+        </w:rPr>
+        <w:t>1</w:t>
+      </w:r>
+      <w:r>
+        <w:rPr>
+          <w:iCs/>
+        </w:rPr>
+        <w:t>: Contributing and Commenting</w:t>
+      </w:r>
+    </w:p>
+    <w:p>
+      <w:pPr>
+        <w:pStyle w:val="ListParagraph"/>
+        <w:numPr>
+          <w:ilvl w:val="1"/>
+          <w:numId w:val="4"/>
+        </w:numPr>
+        <w:spacing w:after="240" w:line="240" w:lineRule="auto"/>
+        <w:rPr>
+          <w:iCs/>
+        </w:rPr>
+      </w:pPr>
+      <w:r>
+        <w:rPr>
+          <w:iCs/>
+        </w:rPr>
+        <w:t>Chapter 1</w:t>
+      </w:r>
+      <w:r>
+        <w:rPr>
+          <w:iCs/>
+        </w:rPr>
+        <w:t>2</w:t>
+      </w:r>
+      <w:r>
+        <w:rPr>
+          <w:iCs/>
+        </w:rPr>
+        <w:t>: The Editorial Role for Guideline Management</w:t>
+      </w:r>
+    </w:p>
+    <w:p>
+      <w:pPr>
+        <w:pStyle w:val="ListParagraph"/>
+        <w:numPr>
+          <w:ilvl w:val="0"/>
+          <w:numId w:val="4"/>
+        </w:numPr>
+        <w:spacing w:after="240" w:line="240" w:lineRule="auto"/>
+        <w:rPr>
+          <w:iCs/>
+        </w:rPr>
+      </w:pPr>
+      <w:r>
+        <w:rPr>
+          <w:iCs/>
+        </w:rPr>
+        <w:t>Part V: Platforms and Processes</w:t>
+      </w:r>
+    </w:p>
+    <w:p>
+      <w:pPr>
+        <w:pStyle w:val="ListParagraph"/>
+        <w:numPr>
+          <w:ilvl w:val="1"/>
+          <w:numId w:val="4"/>
+        </w:numPr>
+        <w:spacing w:after="240" w:line="240" w:lineRule="auto"/>
+        <w:rPr>
+          <w:iCs/>
+        </w:rPr>
+      </w:pPr>
+      <w:r>
+        <w:rPr>
+          <w:iCs/>
+        </w:rPr>
+        <w:t>Chapter 1</w:t>
+      </w:r>
+      <w:r>
+        <w:rPr>
+          <w:iCs/>
+        </w:rPr>
+        <w:t>3</w:t>
+      </w:r>
+      <w:r>
+        <w:rPr>
+          <w:iCs/>
+        </w:rPr>
+        <w:t>: Using GitHub as API Guideline Platform</w:t>
+      </w:r>
+    </w:p>
+    <w:p>
+      <w:pPr>
+        <w:pStyle w:val="ListParagraph"/>
+        <w:numPr>
+          <w:ilvl w:val="1"/>
+          <w:numId w:val="4"/>
+        </w:numPr>
+        <w:spacing w:after="240" w:line="240" w:lineRule="auto"/>
+        <w:rPr>
+          <w:iCs/>
+        </w:rPr>
+      </w:pPr>
+      <w:r>
+        <w:rPr>
+          <w:iCs/>
+        </w:rPr>
+        <w:t>Chapter 1</w:t>
+      </w:r>
+      <w:r>
+        <w:rPr>
+          <w:iCs/>
+        </w:rPr>
+        <w:t>4</w:t>
+      </w:r>
+      <w:r>
+        <w:rPr>
+          <w:iCs/>
+        </w:rPr>
+        <w:t>: Managing Guideline Contributions on GitHub</w:t>
+      </w:r>
+    </w:p>
+    <w:p>
+      <w:pPr>
+        <w:pStyle w:val="ListParagraph"/>
+        <w:numPr>
+          <w:ilvl w:val="1"/>
+          <w:numId w:val="4"/>
+        </w:numPr>
+        <w:spacing w:after="240" w:line="240" w:lineRule="auto"/>
+        <w:rPr>
+          <w:iCs/>
+        </w:rPr>
+      </w:pPr>
+      <w:r>
+        <w:rPr>
+          <w:iCs/>
+        </w:rPr>
+        <w:t>Chapter 1</w:t>
+      </w:r>
+      <w:r>
+        <w:rPr>
+          <w:iCs/>
+        </w:rPr>
+        <w:t>5</w:t>
+      </w:r>
+      <w:r>
+        <w:rPr>
+          <w:iCs/>
+        </w:rPr>
+        <w:t>: From Editorial Models to Open Source</w:t>
       </w:r>
     </w:p>
     <w:p>
@@ -1627,6 +1985,7 @@
         <w:spacing w:after="240" w:line="240" w:lineRule="auto"/>
       </w:pPr>
       <w:r>
+        <w:lastRenderedPageBreak/>
         <w:t>Up for discussion, and depends on which seems likely to be a successful format. Not a very large book, so maybe around 150 pages.</w:t>
       </w:r>
     </w:p>
@@ -1663,7 +2022,6 @@
         <w:rPr>
           <w:i/>
         </w:rPr>
-        <w:lastRenderedPageBreak/>
         <w:t>Do any special considerations apply to your plans for the book, including unusual format, use of color, hard-to-get illustrations, or anything else calling for unusual resources?</w:t>
       </w:r>
     </w:p>
@@ -1864,6 +2222,119 @@
     </w:lvl>
   </w:abstractNum>
   <w:abstractNum w:abstractNumId="1" w15:restartNumberingAfterBreak="0">
+    <w:nsid w:val="6C721195"/>
+    <w:multiLevelType w:val="hybridMultilevel"/>
+    <w:tmpl w:val="525642F8"/>
+    <w:lvl w:ilvl="0" w:tplc="04090001">
+      <w:start w:val="1"/>
+      <w:numFmt w:val="bullet"/>
+      <w:lvlText w:val=""/>
+      <w:lvlJc w:val="left"/>
+      <w:pPr>
+        <w:ind w:left="720" w:hanging="360"/>
+      </w:pPr>
+      <w:rPr>
+        <w:rFonts w:ascii="Symbol" w:hAnsi="Symbol" w:hint="default"/>
+      </w:rPr>
+    </w:lvl>
+    <w:lvl w:ilvl="1" w:tplc="04090003">
+      <w:start w:val="1"/>
+      <w:numFmt w:val="bullet"/>
+      <w:lvlText w:val="o"/>
+      <w:lvlJc w:val="left"/>
+      <w:pPr>
+        <w:ind w:left="1440" w:hanging="360"/>
+      </w:pPr>
+      <w:rPr>
+        <w:rFonts w:ascii="Courier New" w:hAnsi="Courier New" w:hint="default"/>
+      </w:rPr>
+    </w:lvl>
+    <w:lvl w:ilvl="2" w:tplc="04090005" w:tentative="1">
+      <w:start w:val="1"/>
+      <w:numFmt w:val="bullet"/>
+      <w:lvlText w:val=""/>
+      <w:lvlJc w:val="left"/>
+      <w:pPr>
+        <w:ind w:left="2160" w:hanging="360"/>
+      </w:pPr>
+      <w:rPr>
+        <w:rFonts w:ascii="Wingdings" w:hAnsi="Wingdings" w:hint="default"/>
+      </w:rPr>
+    </w:lvl>
+    <w:lvl w:ilvl="3" w:tplc="04090001" w:tentative="1">
+      <w:start w:val="1"/>
+      <w:numFmt w:val="bullet"/>
+      <w:lvlText w:val=""/>
+      <w:lvlJc w:val="left"/>
+      <w:pPr>
+        <w:ind w:left="2880" w:hanging="360"/>
+      </w:pPr>
+      <w:rPr>
+        <w:rFonts w:ascii="Symbol" w:hAnsi="Symbol" w:hint="default"/>
+      </w:rPr>
+    </w:lvl>
+    <w:lvl w:ilvl="4" w:tplc="04090003" w:tentative="1">
+      <w:start w:val="1"/>
+      <w:numFmt w:val="bullet"/>
+      <w:lvlText w:val="o"/>
+      <w:lvlJc w:val="left"/>
+      <w:pPr>
+        <w:ind w:left="3600" w:hanging="360"/>
+      </w:pPr>
+      <w:rPr>
+        <w:rFonts w:ascii="Courier New" w:hAnsi="Courier New" w:hint="default"/>
+      </w:rPr>
+    </w:lvl>
+    <w:lvl w:ilvl="5" w:tplc="04090005" w:tentative="1">
+      <w:start w:val="1"/>
+      <w:numFmt w:val="bullet"/>
+      <w:lvlText w:val=""/>
+      <w:lvlJc w:val="left"/>
+      <w:pPr>
+        <w:ind w:left="4320" w:hanging="360"/>
+      </w:pPr>
+      <w:rPr>
+        <w:rFonts w:ascii="Wingdings" w:hAnsi="Wingdings" w:hint="default"/>
+      </w:rPr>
+    </w:lvl>
+    <w:lvl w:ilvl="6" w:tplc="04090001" w:tentative="1">
+      <w:start w:val="1"/>
+      <w:numFmt w:val="bullet"/>
+      <w:lvlText w:val=""/>
+      <w:lvlJc w:val="left"/>
+      <w:pPr>
+        <w:ind w:left="5040" w:hanging="360"/>
+      </w:pPr>
+      <w:rPr>
+        <w:rFonts w:ascii="Symbol" w:hAnsi="Symbol" w:hint="default"/>
+      </w:rPr>
+    </w:lvl>
+    <w:lvl w:ilvl="7" w:tplc="04090003" w:tentative="1">
+      <w:start w:val="1"/>
+      <w:numFmt w:val="bullet"/>
+      <w:lvlText w:val="o"/>
+      <w:lvlJc w:val="left"/>
+      <w:pPr>
+        <w:ind w:left="5760" w:hanging="360"/>
+      </w:pPr>
+      <w:rPr>
+        <w:rFonts w:ascii="Courier New" w:hAnsi="Courier New" w:hint="default"/>
+      </w:rPr>
+    </w:lvl>
+    <w:lvl w:ilvl="8" w:tplc="04090005" w:tentative="1">
+      <w:start w:val="1"/>
+      <w:numFmt w:val="bullet"/>
+      <w:lvlText w:val=""/>
+      <w:lvlJc w:val="left"/>
+      <w:pPr>
+        <w:ind w:left="6480" w:hanging="360"/>
+      </w:pPr>
+      <w:rPr>
+        <w:rFonts w:ascii="Wingdings" w:hAnsi="Wingdings" w:hint="default"/>
+      </w:rPr>
+    </w:lvl>
+  </w:abstractNum>
+  <w:abstractNum w:abstractNumId="2" w15:restartNumberingAfterBreak="0">
     <w:nsid w:val="70425CF6"/>
     <w:multiLevelType w:val="hybridMultilevel"/>
     <w:tmpl w:val="6A666AD2"/>
@@ -1952,7 +2423,7 @@
       </w:pPr>
     </w:lvl>
   </w:abstractNum>
-  <w:abstractNum w:abstractNumId="2" w15:restartNumberingAfterBreak="0">
+  <w:abstractNum w:abstractNumId="3" w15:restartNumberingAfterBreak="0">
     <w:nsid w:val="7D2426F2"/>
     <w:multiLevelType w:val="multilevel"/>
     <w:tmpl w:val="B490772A"/>
@@ -2069,9 +2540,12 @@
     <w:abstractNumId w:val="0"/>
   </w:num>
   <w:num w:numId="2">
+    <w:abstractNumId w:val="3"/>
+  </w:num>
+  <w:num w:numId="3">
     <w:abstractNumId w:val="2"/>
   </w:num>
-  <w:num w:numId="3">
+  <w:num w:numId="4">
     <w:abstractNumId w:val="1"/>
   </w:num>
 </w:numbering>

</xml_diff>